<commit_message>
update tutorial & fix error
</commit_message>
<xml_diff>
--- a/tutorial.docx
+++ b/tutorial.docx
@@ -20,28 +20,8 @@
     </w:p>
     <w:p/>
     <w:p>
-      <w:pPr>
-        <w:ind w:firstLine="360"/>
-      </w:pPr>
-      <w:r>
-        <w:t>This document explains the code used in paper “</w:t>
-      </w:r>
-      <w:r>
-        <w:rPr>
-          <w:i/>
-          <w:iCs/>
-        </w:rPr>
-        <w:t>Optimizing surface and contributing areas of bioretention cells for stormwater runoff quality and quantity management</w:t>
-      </w:r>
-      <w:r>
-        <w:rPr>
-          <w:i/>
-          <w:iCs/>
-        </w:rPr>
-        <w:t>”</w:t>
-      </w:r>
-      <w:r>
-        <w:t xml:space="preserve">  (</w:t>
+      <w:r>
+        <w:t>This document explains the code used in the paper “Optimizing surface and contributing areas of bioretention cells for stormwater runoff quality and quantity management”  (</w:t>
       </w:r>
       <w:hyperlink r:id="rId5" w:history="1">
         <w:r>
@@ -52,18 +32,21 @@
         </w:r>
       </w:hyperlink>
       <w:r>
-        <w:t>).</w:t>
-      </w:r>
-      <w:r>
-        <w:t xml:space="preserve"> </w:t>
-      </w:r>
-    </w:p>
-    <w:p>
-      <w:pPr>
-        <w:ind w:firstLine="360"/>
-      </w:pPr>
-      <w:r>
-        <w:t>The code works on Windows platform. EPA SWMM is used for modeling the hydrological processes of bioretention cells (</w:t>
+        <w:t>)</w:t>
+      </w:r>
+      <w:r>
+        <w:t>.</w:t>
+      </w:r>
+    </w:p>
+    <w:p>
+      <w:r>
+        <w:t>The code works on the Windows platform. EPA SWMM</w:t>
+      </w:r>
+      <w:r>
+        <w:t xml:space="preserve"> build 5.1.015</w:t>
+      </w:r>
+      <w:r>
+        <w:t xml:space="preserve"> is used for modeling the hydrological processes of bioretention cells (</w:t>
       </w:r>
       <w:hyperlink r:id="rId6" w:history="1">
         <w:r>
@@ -74,17 +57,13 @@
         </w:r>
       </w:hyperlink>
       <w:r>
-        <w:t>).</w:t>
-      </w:r>
-    </w:p>
-    <w:p>
-      <w:pPr>
-        <w:ind w:firstLine="360"/>
-        <w:rPr>
-          <w:rFonts w:hint="eastAsia"/>
-        </w:rPr>
-      </w:pPr>
-    </w:p>
+        <w:t>)</w:t>
+      </w:r>
+      <w:r>
+        <w:t>.</w:t>
+      </w:r>
+    </w:p>
+    <w:p/>
     <w:p>
       <w:pPr>
         <w:pStyle w:val="ListParagraph"/>
@@ -94,25 +73,20 @@
         </w:numPr>
       </w:pPr>
       <w:r>
-        <w:t>“</w:t>
-      </w:r>
-      <w:proofErr w:type="spellStart"/>
-      <w:r>
-        <w:t>generate_rainfall.R</w:t>
-      </w:r>
-      <w:proofErr w:type="spellEnd"/>
-      <w:r>
-        <w:t xml:space="preserve">” contains the code to generate random rainfall time series. </w:t>
-      </w:r>
-      <w:r>
-        <w:t>The rainfalls are considered as superposition of some "base rainfalls"</w:t>
-      </w:r>
-      <w:r>
-        <w:t xml:space="preserve"> with varying peak intensity, duration, and occurring time. The rainfall generation process is controlled by a few parameters. The randomly-generated rainfalls are stored at “./data” folder. The following figure shows an example of randomly generated storm.</w:t>
-      </w:r>
-    </w:p>
-    <w:p>
-      <w:r>
+        <w:t>“generate_rainfall.R” contains the code to generate random rainfall time series. The rainfalls are considered as a superposition of some "base rainfalls" with varying peak intensity, duration, and occurring time. The rainfall generation process is controlled by a few parameters. The randomly-generated rainfalls are stored at the “./data” folder. The following figure shows an example of a randomly generated storm</w:t>
+      </w:r>
+      <w:r>
+        <w:t xml:space="preserve"> for a year</w:t>
+      </w:r>
+      <w:r>
+        <w:t>.</w:t>
+      </w:r>
+    </w:p>
+    <w:p>
+      <w:r>
+        <w:rPr>
+          <w:noProof/>
+        </w:rPr>
         <w:drawing>
           <wp:inline distT="0" distB="0" distL="0" distR="0" wp14:anchorId="610B1487" wp14:editId="0F82E7DF">
             <wp:extent cx="5731510" cy="2252345"/>
@@ -159,7 +133,13 @@
         </w:numPr>
       </w:pPr>
       <w:r>
-        <w:t>SWMM is used as computational engine, and the simulations are taken place inside “cluster” folders. Thus, the “swmm5.dll” and “swmm5.exe” files should be copied to each cluster folder (shown as the figure below).</w:t>
+        <w:t>SWMM is used as</w:t>
+      </w:r>
+      <w:r>
+        <w:t xml:space="preserve"> the</w:t>
+      </w:r>
+      <w:r>
+        <w:t xml:space="preserve"> computational engine, and the simulations are taken place inside “cluster” folders. Thus, the “swmm5.dll” and “swmm5.exe” files should be copied to each cluster folder (shown as the figure below).</w:t>
       </w:r>
     </w:p>
     <w:p>
@@ -215,15 +195,7 @@
       </w:pPr>
       <w:r>
         <w:lastRenderedPageBreak/>
-        <w:t>“</w:t>
-      </w:r>
-      <w:proofErr w:type="spellStart"/>
-      <w:r>
-        <w:t>main_controller.R</w:t>
-      </w:r>
-      <w:proofErr w:type="spellEnd"/>
-      <w:r>
-        <w:t>” provides functions to</w:t>
+        <w:t>“main_controller.R” provides functions to</w:t>
       </w:r>
       <w:r>
         <w:t xml:space="preserve"> write SWMM input files,</w:t>
@@ -244,15 +216,7 @@
         <w:t>The</w:t>
       </w:r>
       <w:r>
-        <w:t xml:space="preserve"> input files are stored insider the “</w:t>
-      </w:r>
-      <w:proofErr w:type="spellStart"/>
-      <w:r>
-        <w:t>input_files</w:t>
-      </w:r>
-      <w:proofErr w:type="spellEnd"/>
-      <w:r>
-        <w:t>” folder, and the</w:t>
+        <w:t xml:space="preserve"> input files are stored insider the “input_files” folder, and the</w:t>
       </w:r>
       <w:r>
         <w:t xml:space="preserve"> simulation results of each year are stored inside “results” folder.</w:t>
@@ -261,32 +225,26 @@
         <w:t xml:space="preserve"> </w:t>
       </w:r>
       <w:r>
-        <w:t>SWMM file modification is achieved using the “</w:t>
-      </w:r>
-      <w:proofErr w:type="spellStart"/>
-      <w:r>
-        <w:t>swmmr</w:t>
-      </w:r>
-      <w:proofErr w:type="spellEnd"/>
-      <w:r>
-        <w:t xml:space="preserve">” package. </w:t>
-      </w:r>
-      <w:r>
-        <w:t>The key function is the “</w:t>
-      </w:r>
-      <w:proofErr w:type="spellStart"/>
-      <w:r>
-        <w:t>run_swmm</w:t>
-      </w:r>
-      <w:proofErr w:type="spellEnd"/>
-      <w:r>
-        <w:t>” function, which works together with “</w:t>
-      </w:r>
-      <w:proofErr w:type="spellStart"/>
+        <w:t xml:space="preserve">SWMM file modification is achieved </w:t>
+      </w:r>
+      <w:r>
+        <w:t>with the help of</w:t>
+      </w:r>
+      <w:r>
+        <w:t xml:space="preserve"> the “swmmr” package</w:t>
+      </w:r>
+      <w:r>
+        <w:t>, more specifically the “read_inp” and “write_inp” functions</w:t>
+      </w:r>
+      <w:r>
+        <w:t xml:space="preserve">. </w:t>
+      </w:r>
+      <w:r>
+        <w:t>The key function is the “run_swmm” function, which works together with “</w:t>
+      </w:r>
       <w:r>
         <w:t>parLapply</w:t>
       </w:r>
-      <w:proofErr w:type="spellEnd"/>
       <w:r>
         <w:t>” function to allow SWMM simulation</w:t>
       </w:r>
@@ -301,6 +259,102 @@
       </w:r>
       <w:r>
         <w:t>over different clusters.</w:t>
+      </w:r>
+      <w:r>
+        <w:t xml:space="preserve"> The results of each bioretention implementation scenario of each year are stored inside “results” folder, where “br**.rpt” are the</w:t>
+      </w:r>
+      <w:r>
+        <w:t xml:space="preserve"> SWMM</w:t>
+      </w:r>
+      <w:r>
+        <w:t xml:space="preserve"> report files, “ud**.txt” are the underdrain time series, “surf**.txt” are the surface runoff time series. The digits in the file name</w:t>
+      </w:r>
+      <w:r>
+        <w:t xml:space="preserve">, denoted by </w:t>
+      </w:r>
+      <m:oMath>
+        <m:r>
+          <w:rPr>
+            <w:rFonts w:ascii="Cambria Math" w:hAnsi="Cambria Math"/>
+          </w:rPr>
+          <m:t>i</m:t>
+        </m:r>
+      </m:oMath>
+      <w:r>
+        <w:t>,</w:t>
+      </w:r>
+      <w:r>
+        <w:t xml:space="preserve"> correspond to</w:t>
+      </w:r>
+      <w:r>
+        <w:t xml:space="preserve"> different bioretention implementation</w:t>
+      </w:r>
+      <w:r>
+        <w:t xml:space="preserve"> </w:t>
+      </w:r>
+      <w:r>
+        <w:t>scenarios,</w:t>
+      </w:r>
+      <w:r>
+        <w:t xml:space="preserve"> i.e., bioretention cells occupies</w:t>
+      </w:r>
+      <w:r>
+        <w:t xml:space="preserve"> </w:t>
+      </w:r>
+      <m:oMath>
+        <m:d>
+          <m:dPr>
+            <m:begChr m:val="["/>
+            <m:endChr m:val="]"/>
+            <m:ctrlPr>
+              <w:rPr>
+                <w:rFonts w:ascii="Cambria Math" w:hAnsi="Cambria Math"/>
+                <w:i/>
+              </w:rPr>
+            </m:ctrlPr>
+          </m:dPr>
+          <m:e>
+            <m:d>
+              <m:dPr>
+                <m:ctrlPr>
+                  <w:rPr>
+                    <w:rFonts w:ascii="Cambria Math" w:hAnsi="Cambria Math"/>
+                    <w:i/>
+                  </w:rPr>
+                </m:ctrlPr>
+              </m:dPr>
+              <m:e>
+                <m:r>
+                  <w:rPr>
+                    <w:rFonts w:ascii="Cambria Math" w:hAnsi="Cambria Math"/>
+                  </w:rPr>
+                  <m:t>i</m:t>
+                </m:r>
+                <m:r>
+                  <w:rPr>
+                    <w:rFonts w:ascii="Cambria Math" w:hAnsi="Cambria Math"/>
+                  </w:rPr>
+                  <m:t>-1</m:t>
+                </m:r>
+              </m:e>
+            </m:d>
+            <m:r>
+              <w:rPr>
+                <w:rFonts w:ascii="Cambria Math" w:hAnsi="Cambria Math"/>
+              </w:rPr>
+              <m:t>*0.1+2</m:t>
+            </m:r>
+          </m:e>
+        </m:d>
+        <m:r>
+          <w:rPr>
+            <w:rFonts w:ascii="Cambria Math" w:hAnsi="Cambria Math"/>
+          </w:rPr>
+          <m:t>%</m:t>
+        </m:r>
+      </m:oMath>
+      <w:r>
+        <w:t xml:space="preserve"> of the impervious area. </w:t>
       </w:r>
     </w:p>
     <w:p>
@@ -311,13 +365,493 @@
           <w:numId w:val="1"/>
         </w:numPr>
       </w:pPr>
-    </w:p>
-    <w:p>
-      <w:pPr>
+      <w:r>
+        <w:t>“</w:t>
+      </w:r>
+      <w:r>
+        <w:t>main_controller_none_lid.R</w:t>
+      </w:r>
+      <w:r>
+        <w:t xml:space="preserve">” is similar to </w:t>
+      </w:r>
+      <w:r>
+        <w:t>“main_controller.R”</w:t>
+      </w:r>
+      <w:r>
+        <w:t>, and it is used for execut</w:t>
+      </w:r>
+      <w:r>
+        <w:t>ing</w:t>
+      </w:r>
+      <w:r>
+        <w:t xml:space="preserve"> SWMM simulations of impervious catchments without bioretention cells. The simulation results of each year are stored inside the “results” folder. The report file is stored as “br0.rpt”. The surface runoff time series is stored as “surf0.txt”, and the underdrain flow time series is stored as “und0.txt”.</w:t>
+      </w:r>
+    </w:p>
+    <w:p>
+      <w:pPr>
+        <w:pStyle w:val="ListParagraph"/>
+        <w:numPr>
+          <w:ilvl w:val="0"/>
+          <w:numId w:val="1"/>
+        </w:numPr>
+      </w:pPr>
+      <w:r>
+        <w:t>“</w:t>
+      </w:r>
+      <w:r>
+        <w:t>first_flush_effect.R</w:t>
+      </w:r>
+      <w:r>
+        <w:t>” provides function</w:t>
+      </w:r>
+      <w:r>
+        <w:t>s</w:t>
+      </w:r>
+      <w:r>
+        <w:t xml:space="preserve"> to compute the effectiveness of bioretention cells in terms of first flush reduction. The evaluation result is stored</w:t>
+      </w:r>
+      <w:r>
+        <w:t xml:space="preserve"> as “figure4.pdf” and “Figure4.Rda”</w:t>
+      </w:r>
+      <w:r>
+        <w:t xml:space="preserve"> inside the “figures” folder. </w:t>
+      </w:r>
+      <w:r>
+        <w:t xml:space="preserve">The equations used can be found in the paper mentioned </w:t>
+      </w:r>
+      <w:r>
+        <w:t>at</w:t>
+      </w:r>
+      <w:r>
+        <w:t xml:space="preserve"> the beginning of this document. </w:t>
+      </w:r>
+    </w:p>
+    <w:p>
+      <w:r>
         <w:rPr>
-          <w:rFonts w:hint="eastAsia"/>
+          <w:noProof/>
         </w:rPr>
-      </w:pPr>
+        <w:drawing>
+          <wp:inline distT="0" distB="0" distL="0" distR="0" wp14:anchorId="62C8B5B9" wp14:editId="789010E7">
+            <wp:extent cx="5731510" cy="3638550"/>
+            <wp:effectExtent l="0" t="0" r="2540" b="0"/>
+            <wp:docPr id="3" name="Picture 3"/>
+            <wp:cNvGraphicFramePr>
+              <a:graphicFrameLocks xmlns:a="http://schemas.openxmlformats.org/drawingml/2006/main" noChangeAspect="1"/>
+            </wp:cNvGraphicFramePr>
+            <a:graphic xmlns:a="http://schemas.openxmlformats.org/drawingml/2006/main">
+              <a:graphicData uri="http://schemas.openxmlformats.org/drawingml/2006/picture">
+                <pic:pic xmlns:pic="http://schemas.openxmlformats.org/drawingml/2006/picture">
+                  <pic:nvPicPr>
+                    <pic:cNvPr id="1" name=""/>
+                    <pic:cNvPicPr/>
+                  </pic:nvPicPr>
+                  <pic:blipFill>
+                    <a:blip r:embed="rId9"/>
+                    <a:stretch>
+                      <a:fillRect/>
+                    </a:stretch>
+                  </pic:blipFill>
+                  <pic:spPr>
+                    <a:xfrm>
+                      <a:off x="0" y="0"/>
+                      <a:ext cx="5731510" cy="3638550"/>
+                    </a:xfrm>
+                    <a:prstGeom prst="rect">
+                      <a:avLst/>
+                    </a:prstGeom>
+                  </pic:spPr>
+                </pic:pic>
+              </a:graphicData>
+            </a:graphic>
+          </wp:inline>
+        </w:drawing>
+      </w:r>
+    </w:p>
+    <w:p>
+      <w:pPr>
+        <w:pStyle w:val="ListParagraph"/>
+        <w:numPr>
+          <w:ilvl w:val="0"/>
+          <w:numId w:val="1"/>
+        </w:numPr>
+      </w:pPr>
+      <w:r>
+        <w:t xml:space="preserve">“peak_flow.R” provides functions to evaluate bioretention cells’ effectiveness in reducing peak flows of runoff events of different intensities. The results are stored as “figure5.pdf”, “figure6.pdf”, “Figure5.Rda” and </w:t>
+      </w:r>
+      <w:r>
+        <w:t>“Figure</w:t>
+      </w:r>
+      <w:r>
+        <w:t>6</w:t>
+      </w:r>
+      <w:r>
+        <w:t>.Rda”</w:t>
+      </w:r>
+      <w:r>
+        <w:t xml:space="preserve"> inside the figures folder.</w:t>
+      </w:r>
+      <w:r>
+        <w:t xml:space="preserve"> The methods are explained in detail in the paper </w:t>
+      </w:r>
+      <w:r>
+        <w:t>mentioned at the beginning of this document</w:t>
+      </w:r>
+      <w:r>
+        <w:t>.</w:t>
+      </w:r>
+    </w:p>
+    <w:p>
+      <w:pPr>
+        <w:ind w:left="360"/>
+      </w:pPr>
+      <w:r>
+        <w:rPr>
+          <w:noProof/>
+        </w:rPr>
+        <w:lastRenderedPageBreak/>
+        <w:drawing>
+          <wp:inline distT="0" distB="0" distL="0" distR="0" wp14:anchorId="3AE55E11" wp14:editId="03EABB68">
+            <wp:extent cx="5731510" cy="3622040"/>
+            <wp:effectExtent l="0" t="0" r="2540" b="0"/>
+            <wp:docPr id="4" name="Picture 4"/>
+            <wp:cNvGraphicFramePr>
+              <a:graphicFrameLocks xmlns:a="http://schemas.openxmlformats.org/drawingml/2006/main" noChangeAspect="1"/>
+            </wp:cNvGraphicFramePr>
+            <a:graphic xmlns:a="http://schemas.openxmlformats.org/drawingml/2006/main">
+              <a:graphicData uri="http://schemas.openxmlformats.org/drawingml/2006/picture">
+                <pic:pic xmlns:pic="http://schemas.openxmlformats.org/drawingml/2006/picture">
+                  <pic:nvPicPr>
+                    <pic:cNvPr id="1" name=""/>
+                    <pic:cNvPicPr/>
+                  </pic:nvPicPr>
+                  <pic:blipFill>
+                    <a:blip r:embed="rId10"/>
+                    <a:stretch>
+                      <a:fillRect/>
+                    </a:stretch>
+                  </pic:blipFill>
+                  <pic:spPr>
+                    <a:xfrm>
+                      <a:off x="0" y="0"/>
+                      <a:ext cx="5731510" cy="3622040"/>
+                    </a:xfrm>
+                    <a:prstGeom prst="rect">
+                      <a:avLst/>
+                    </a:prstGeom>
+                  </pic:spPr>
+                </pic:pic>
+              </a:graphicData>
+            </a:graphic>
+          </wp:inline>
+        </w:drawing>
+      </w:r>
+    </w:p>
+    <w:p>
+      <w:pPr>
+        <w:ind w:left="360"/>
+      </w:pPr>
+      <w:r>
+        <w:rPr>
+          <w:noProof/>
+        </w:rPr>
+        <w:drawing>
+          <wp:inline distT="0" distB="0" distL="0" distR="0" wp14:anchorId="3160F314" wp14:editId="30843602">
+            <wp:extent cx="5731510" cy="3630930"/>
+            <wp:effectExtent l="0" t="0" r="2540" b="7620"/>
+            <wp:docPr id="5" name="Picture 5"/>
+            <wp:cNvGraphicFramePr>
+              <a:graphicFrameLocks xmlns:a="http://schemas.openxmlformats.org/drawingml/2006/main" noChangeAspect="1"/>
+            </wp:cNvGraphicFramePr>
+            <a:graphic xmlns:a="http://schemas.openxmlformats.org/drawingml/2006/main">
+              <a:graphicData uri="http://schemas.openxmlformats.org/drawingml/2006/picture">
+                <pic:pic xmlns:pic="http://schemas.openxmlformats.org/drawingml/2006/picture">
+                  <pic:nvPicPr>
+                    <pic:cNvPr id="1" name=""/>
+                    <pic:cNvPicPr/>
+                  </pic:nvPicPr>
+                  <pic:blipFill>
+                    <a:blip r:embed="rId11"/>
+                    <a:stretch>
+                      <a:fillRect/>
+                    </a:stretch>
+                  </pic:blipFill>
+                  <pic:spPr>
+                    <a:xfrm>
+                      <a:off x="0" y="0"/>
+                      <a:ext cx="5731510" cy="3630930"/>
+                    </a:xfrm>
+                    <a:prstGeom prst="rect">
+                      <a:avLst/>
+                    </a:prstGeom>
+                  </pic:spPr>
+                </pic:pic>
+              </a:graphicData>
+            </a:graphic>
+          </wp:inline>
+        </w:drawing>
+      </w:r>
+    </w:p>
+    <w:p>
+      <w:pPr>
+        <w:pStyle w:val="ListParagraph"/>
+        <w:numPr>
+          <w:ilvl w:val="0"/>
+          <w:numId w:val="1"/>
+        </w:numPr>
+      </w:pPr>
+      <w:r>
+        <w:t>“surface_runoff.R” contains functions to calculate runoff volume reductions of bioretention cells</w:t>
+      </w:r>
+      <w:r>
+        <w:t xml:space="preserve"> of different surface areas</w:t>
+      </w:r>
+      <w:r>
+        <w:t xml:space="preserve"> in different years. The results are stored as “figure7.pdf” and “Figure7.Rda” inside the “figures” folder.</w:t>
+      </w:r>
+    </w:p>
+    <w:p>
+      <w:pPr>
+        <w:jc w:val="center"/>
+      </w:pPr>
+      <w:r>
+        <w:rPr>
+          <w:noProof/>
+        </w:rPr>
+        <w:lastRenderedPageBreak/>
+        <w:drawing>
+          <wp:inline distT="0" distB="0" distL="0" distR="0" wp14:anchorId="2040C747" wp14:editId="1FB9F6E1">
+            <wp:extent cx="3406472" cy="2647507"/>
+            <wp:effectExtent l="0" t="0" r="3810" b="635"/>
+            <wp:docPr id="6" name="Picture 6"/>
+            <wp:cNvGraphicFramePr>
+              <a:graphicFrameLocks xmlns:a="http://schemas.openxmlformats.org/drawingml/2006/main" noChangeAspect="1"/>
+            </wp:cNvGraphicFramePr>
+            <a:graphic xmlns:a="http://schemas.openxmlformats.org/drawingml/2006/main">
+              <a:graphicData uri="http://schemas.openxmlformats.org/drawingml/2006/picture">
+                <pic:pic xmlns:pic="http://schemas.openxmlformats.org/drawingml/2006/picture">
+                  <pic:nvPicPr>
+                    <pic:cNvPr id="1" name=""/>
+                    <pic:cNvPicPr/>
+                  </pic:nvPicPr>
+                  <pic:blipFill>
+                    <a:blip r:embed="rId12"/>
+                    <a:stretch>
+                      <a:fillRect/>
+                    </a:stretch>
+                  </pic:blipFill>
+                  <pic:spPr>
+                    <a:xfrm>
+                      <a:off x="0" y="0"/>
+                      <a:ext cx="3417148" cy="2655804"/>
+                    </a:xfrm>
+                    <a:prstGeom prst="rect">
+                      <a:avLst/>
+                    </a:prstGeom>
+                  </pic:spPr>
+                </pic:pic>
+              </a:graphicData>
+            </a:graphic>
+          </wp:inline>
+        </w:drawing>
+      </w:r>
+    </w:p>
+    <w:p/>
+    <w:p>
+      <w:pPr>
+        <w:pStyle w:val="ListParagraph"/>
+        <w:numPr>
+          <w:ilvl w:val="0"/>
+          <w:numId w:val="1"/>
+        </w:numPr>
+      </w:pPr>
+      <w:r>
+        <w:t xml:space="preserve">“performance curve.R” contains functions to derive look-up curves for determining the required surface areas of bioretention cells that simultaneously satisfy the first flush, peak flow, and runoff volume reduction requirements. The “modelr” package is used to fit many LOESS models </w:t>
+      </w:r>
+      <w:r>
+        <w:t xml:space="preserve">that </w:t>
+      </w:r>
+      <w:r>
+        <w:t xml:space="preserve">correspond to different stormwater management </w:t>
+      </w:r>
+      <w:r>
+        <w:t>requirements</w:t>
+      </w:r>
+      <w:r>
+        <w:t>. The data used to build the models are stored inside “figures/</w:t>
+      </w:r>
+      <w:r>
+        <w:t>overall_results.csv</w:t>
+      </w:r>
+      <w:r>
+        <w:t xml:space="preserve">”, which are derived from the evaluation result for individual </w:t>
+      </w:r>
+      <w:r>
+        <w:t>requirements</w:t>
+      </w:r>
+      <w:r>
+        <w:t xml:space="preserve"> </w:t>
+      </w:r>
+      <w:r>
+        <w:t>(first flush reduction, peak flow reduction, and runoff volume reduction).</w:t>
+      </w:r>
+      <w:r>
+        <w:t xml:space="preserve"> </w:t>
+      </w:r>
+      <w:r>
+        <w:t>The results are stored as “figure</w:t>
+      </w:r>
+      <w:r>
+        <w:t>8</w:t>
+      </w:r>
+      <w:r>
+        <w:t>.pdf” and “figure</w:t>
+      </w:r>
+      <w:r>
+        <w:t>8</w:t>
+      </w:r>
+      <w:r>
+        <w:t>.Rda” inside the “figures” folder.</w:t>
+      </w:r>
+    </w:p>
+    <w:p>
+      <w:r>
+        <w:rPr>
+          <w:noProof/>
+        </w:rPr>
+        <w:drawing>
+          <wp:inline distT="0" distB="0" distL="0" distR="0" wp14:anchorId="58FCD476" wp14:editId="0525F620">
+            <wp:extent cx="5731510" cy="3616325"/>
+            <wp:effectExtent l="0" t="0" r="2540" b="3175"/>
+            <wp:docPr id="7" name="Picture 7"/>
+            <wp:cNvGraphicFramePr>
+              <a:graphicFrameLocks xmlns:a="http://schemas.openxmlformats.org/drawingml/2006/main" noChangeAspect="1"/>
+            </wp:cNvGraphicFramePr>
+            <a:graphic xmlns:a="http://schemas.openxmlformats.org/drawingml/2006/main">
+              <a:graphicData uri="http://schemas.openxmlformats.org/drawingml/2006/picture">
+                <pic:pic xmlns:pic="http://schemas.openxmlformats.org/drawingml/2006/picture">
+                  <pic:nvPicPr>
+                    <pic:cNvPr id="1" name=""/>
+                    <pic:cNvPicPr/>
+                  </pic:nvPicPr>
+                  <pic:blipFill>
+                    <a:blip r:embed="rId13"/>
+                    <a:stretch>
+                      <a:fillRect/>
+                    </a:stretch>
+                  </pic:blipFill>
+                  <pic:spPr>
+                    <a:xfrm>
+                      <a:off x="0" y="0"/>
+                      <a:ext cx="5731510" cy="3616325"/>
+                    </a:xfrm>
+                    <a:prstGeom prst="rect">
+                      <a:avLst/>
+                    </a:prstGeom>
+                  </pic:spPr>
+                </pic:pic>
+              </a:graphicData>
+            </a:graphic>
+          </wp:inline>
+        </w:drawing>
+      </w:r>
+    </w:p>
+    <w:p>
+      <w:pPr>
+        <w:pStyle w:val="ListParagraph"/>
+        <w:numPr>
+          <w:ilvl w:val="0"/>
+          <w:numId w:val="1"/>
+        </w:numPr>
+      </w:pPr>
+      <w:r>
+        <w:t>“Optimization.R” contains functions to determine the optimal bioretention cell surface areas under different management interest</w:t>
+      </w:r>
+      <w:r>
+        <w:t>s</w:t>
+      </w:r>
+      <w:r>
+        <w:t xml:space="preserve">. The data </w:t>
+      </w:r>
+      <w:r>
+        <w:t>inside “figures/</w:t>
+      </w:r>
+      <w:r>
+        <w:t>overall_results.csv</w:t>
+      </w:r>
+      <w:r>
+        <w:t>”</w:t>
+      </w:r>
+      <w:r>
+        <w:t xml:space="preserve"> are used </w:t>
+      </w:r>
+      <w:r>
+        <w:lastRenderedPageBreak/>
+        <w:t xml:space="preserve">to </w:t>
+      </w:r>
+      <w:r>
+        <w:t>fit</w:t>
+      </w:r>
+      <w:r>
+        <w:t xml:space="preserve"> </w:t>
+      </w:r>
+      <w:r>
+        <w:t xml:space="preserve">LOESS </w:t>
+      </w:r>
+      <w:r>
+        <w:t>model</w:t>
+      </w:r>
+      <w:r>
+        <w:t>s</w:t>
+      </w:r>
+      <w:r>
+        <w:t>. An exhaustive search method is used to determine the optimal solution. The results are stored as “figure9.pdf” and “figure9.Rda” inside the “figures” folder.</w:t>
+      </w:r>
+      <w:r>
+        <w:t xml:space="preserve"> Please refer to the paper for more details.</w:t>
+      </w:r>
+    </w:p>
+    <w:p>
+      <w:r>
+        <w:rPr>
+          <w:noProof/>
+        </w:rPr>
+        <w:drawing>
+          <wp:inline distT="0" distB="0" distL="0" distR="0" wp14:anchorId="0269FCEB" wp14:editId="39403EC3">
+            <wp:extent cx="5731510" cy="3608070"/>
+            <wp:effectExtent l="0" t="0" r="2540" b="0"/>
+            <wp:docPr id="8" name="Picture 8"/>
+            <wp:cNvGraphicFramePr>
+              <a:graphicFrameLocks xmlns:a="http://schemas.openxmlformats.org/drawingml/2006/main" noChangeAspect="1"/>
+            </wp:cNvGraphicFramePr>
+            <a:graphic xmlns:a="http://schemas.openxmlformats.org/drawingml/2006/main">
+              <a:graphicData uri="http://schemas.openxmlformats.org/drawingml/2006/picture">
+                <pic:pic xmlns:pic="http://schemas.openxmlformats.org/drawingml/2006/picture">
+                  <pic:nvPicPr>
+                    <pic:cNvPr id="1" name=""/>
+                    <pic:cNvPicPr/>
+                  </pic:nvPicPr>
+                  <pic:blipFill>
+                    <a:blip r:embed="rId14"/>
+                    <a:stretch>
+                      <a:fillRect/>
+                    </a:stretch>
+                  </pic:blipFill>
+                  <pic:spPr>
+                    <a:xfrm>
+                      <a:off x="0" y="0"/>
+                      <a:ext cx="5731510" cy="3608070"/>
+                    </a:xfrm>
+                    <a:prstGeom prst="rect">
+                      <a:avLst/>
+                    </a:prstGeom>
+                  </pic:spPr>
+                </pic:pic>
+              </a:graphicData>
+            </a:graphic>
+          </wp:inline>
+        </w:drawing>
+      </w:r>
     </w:p>
     <w:sectPr>
       <w:pgSz w:w="11906" w:h="16838"/>
@@ -332,7 +866,7 @@
 <file path=word/numbering.xml><?xml version="1.0" encoding="utf-8"?>
 <w:numbering xmlns:wpc="http://schemas.microsoft.com/office/word/2010/wordprocessingCanvas" xmlns:cx="http://schemas.microsoft.com/office/drawing/2014/chartex" xmlns:cx1="http://schemas.microsoft.com/office/drawing/2015/9/8/chartex" xmlns:cx2="http://schemas.microsoft.com/office/drawing/2015/10/21/chartex" xmlns:cx3="http://schemas.microsoft.com/office/drawing/2016/5/9/chartex" xmlns:cx4="http://schemas.microsoft.com/office/drawing/2016/5/10/chartex" xmlns:cx5="http://schemas.microsoft.com/office/drawing/2016/5/11/chartex" xmlns:cx6="http://schemas.microsoft.com/office/drawing/2016/5/12/chartex" xmlns:cx7="http://schemas.microsoft.com/office/drawing/2016/5/13/chartex" xmlns:cx8="http://schemas.microsoft.com/office/drawing/2016/5/14/chartex" xmlns:mc="http://schemas.openxmlformats.org/markup-compatibility/2006" xmlns:aink="http://schemas.microsoft.com/office/drawing/2016/ink" xmlns:am3d="http://schemas.microsoft.com/office/drawing/2017/model3d" xmlns:o="urn:schemas-microsoft-com:office:office" xmlns:r="http://schemas.openxmlformats.org/officeDocument/2006/relationships" xmlns:m="http://schemas.openxmlformats.org/officeDocument/2006/math" xmlns:v="urn:schemas-microsoft-com:vml" xmlns:wp14="http://schemas.microsoft.com/office/word/2010/wordprocessingDrawing" xmlns:wp="http://schemas.openxmlformats.org/drawingml/2006/wordprocessingDrawing" xmlns:w10="urn:schemas-microsoft-com:office:word" xmlns:w="http://schemas.openxmlformats.org/wordprocessingml/2006/main" xmlns:w14="http://schemas.microsoft.com/office/word/2010/wordml" xmlns:w15="http://schemas.microsoft.com/office/word/2012/wordml" xmlns:w16cex="http://schemas.microsoft.com/office/word/2018/wordml/cex" xmlns:w16cid="http://schemas.microsoft.com/office/word/2016/wordml/cid" xmlns:w16="http://schemas.microsoft.com/office/word/2018/wordml" xmlns:w16se="http://schemas.microsoft.com/office/word/2015/wordml/symex" xmlns:wpg="http://schemas.microsoft.com/office/word/2010/wordprocessingGroup" xmlns:wpi="http://schemas.microsoft.com/office/word/2010/wordprocessingInk" xmlns:wne="http://schemas.microsoft.com/office/word/2006/wordml" xmlns:wps="http://schemas.microsoft.com/office/word/2010/wordprocessingShape" mc:Ignorable="w14 w15 w16se w16cid w16 w16cex wp14">
   <w:abstractNum w:abstractNumId="0" w15:restartNumberingAfterBreak="0">
-    <w:nsid w:val="656A70F2"/>
+    <w:nsid w:val="57D979B2"/>
     <w:multiLevelType w:val="hybridMultilevel"/>
     <w:tmpl w:val="14AEC14C"/>
     <w:lvl w:ilvl="0" w:tplc="0409000F">
@@ -420,7 +954,99 @@
       </w:pPr>
     </w:lvl>
   </w:abstractNum>
+  <w:abstractNum w:abstractNumId="1" w15:restartNumberingAfterBreak="0">
+    <w:nsid w:val="656A70F2"/>
+    <w:multiLevelType w:val="hybridMultilevel"/>
+    <w:tmpl w:val="14AEC14C"/>
+    <w:lvl w:ilvl="0" w:tplc="0409000F">
+      <w:start w:val="1"/>
+      <w:numFmt w:val="decimal"/>
+      <w:lvlText w:val="%1."/>
+      <w:lvlJc w:val="left"/>
+      <w:pPr>
+        <w:ind w:left="720" w:hanging="360"/>
+      </w:pPr>
+      <w:rPr>
+        <w:rFonts w:hint="default"/>
+      </w:rPr>
+    </w:lvl>
+    <w:lvl w:ilvl="1" w:tplc="04090019" w:tentative="1">
+      <w:start w:val="1"/>
+      <w:numFmt w:val="lowerLetter"/>
+      <w:lvlText w:val="%2."/>
+      <w:lvlJc w:val="left"/>
+      <w:pPr>
+        <w:ind w:left="1440" w:hanging="360"/>
+      </w:pPr>
+    </w:lvl>
+    <w:lvl w:ilvl="2" w:tplc="0409001B" w:tentative="1">
+      <w:start w:val="1"/>
+      <w:numFmt w:val="lowerRoman"/>
+      <w:lvlText w:val="%3."/>
+      <w:lvlJc w:val="right"/>
+      <w:pPr>
+        <w:ind w:left="2160" w:hanging="180"/>
+      </w:pPr>
+    </w:lvl>
+    <w:lvl w:ilvl="3" w:tplc="0409000F" w:tentative="1">
+      <w:start w:val="1"/>
+      <w:numFmt w:val="decimal"/>
+      <w:lvlText w:val="%4."/>
+      <w:lvlJc w:val="left"/>
+      <w:pPr>
+        <w:ind w:left="2880" w:hanging="360"/>
+      </w:pPr>
+    </w:lvl>
+    <w:lvl w:ilvl="4" w:tplc="04090019" w:tentative="1">
+      <w:start w:val="1"/>
+      <w:numFmt w:val="lowerLetter"/>
+      <w:lvlText w:val="%5."/>
+      <w:lvlJc w:val="left"/>
+      <w:pPr>
+        <w:ind w:left="3600" w:hanging="360"/>
+      </w:pPr>
+    </w:lvl>
+    <w:lvl w:ilvl="5" w:tplc="0409001B" w:tentative="1">
+      <w:start w:val="1"/>
+      <w:numFmt w:val="lowerRoman"/>
+      <w:lvlText w:val="%6."/>
+      <w:lvlJc w:val="right"/>
+      <w:pPr>
+        <w:ind w:left="4320" w:hanging="180"/>
+      </w:pPr>
+    </w:lvl>
+    <w:lvl w:ilvl="6" w:tplc="0409000F" w:tentative="1">
+      <w:start w:val="1"/>
+      <w:numFmt w:val="decimal"/>
+      <w:lvlText w:val="%7."/>
+      <w:lvlJc w:val="left"/>
+      <w:pPr>
+        <w:ind w:left="5040" w:hanging="360"/>
+      </w:pPr>
+    </w:lvl>
+    <w:lvl w:ilvl="7" w:tplc="04090019" w:tentative="1">
+      <w:start w:val="1"/>
+      <w:numFmt w:val="lowerLetter"/>
+      <w:lvlText w:val="%8."/>
+      <w:lvlJc w:val="left"/>
+      <w:pPr>
+        <w:ind w:left="5760" w:hanging="360"/>
+      </w:pPr>
+    </w:lvl>
+    <w:lvl w:ilvl="8" w:tplc="0409001B" w:tentative="1">
+      <w:start w:val="1"/>
+      <w:numFmt w:val="lowerRoman"/>
+      <w:lvlText w:val="%9."/>
+      <w:lvlJc w:val="right"/>
+      <w:pPr>
+        <w:ind w:left="6480" w:hanging="180"/>
+      </w:pPr>
+    </w:lvl>
+  </w:abstractNum>
   <w:num w:numId="1">
+    <w:abstractNumId w:val="1"/>
+  </w:num>
+  <w:num w:numId="2">
     <w:abstractNumId w:val="0"/>
   </w:num>
 </w:numbering>
@@ -549,6 +1175,7 @@
     <w:lsdException w:name="HTML Sample" w:semiHidden="1" w:unhideWhenUsed="1"/>
     <w:lsdException w:name="HTML Typewriter" w:semiHidden="1" w:unhideWhenUsed="1"/>
     <w:lsdException w:name="HTML Variable" w:semiHidden="1" w:unhideWhenUsed="1"/>
+    <w:lsdException w:name="Normal Table" w:semiHidden="1" w:unhideWhenUsed="1"/>
     <w:lsdException w:name="annotation subject" w:semiHidden="1" w:unhideWhenUsed="1"/>
     <w:lsdException w:name="No List" w:semiHidden="1" w:unhideWhenUsed="1"/>
     <w:lsdException w:name="Outline List 1" w:semiHidden="1" w:unhideWhenUsed="1"/>
@@ -595,8 +1222,10 @@
     <w:lsdException w:name="Table Subtle 2" w:semiHidden="1" w:unhideWhenUsed="1"/>
     <w:lsdException w:name="Table Web 1" w:semiHidden="1" w:unhideWhenUsed="1"/>
     <w:lsdException w:name="Table Web 2" w:semiHidden="1" w:unhideWhenUsed="1"/>
+    <w:lsdException w:name="Table Web 3" w:semiHidden="1" w:unhideWhenUsed="1"/>
     <w:lsdException w:name="Balloon Text" w:semiHidden="1" w:unhideWhenUsed="1"/>
     <w:lsdException w:name="Table Grid" w:uiPriority="39"/>
+    <w:lsdException w:name="Table Theme" w:semiHidden="1" w:unhideWhenUsed="1"/>
     <w:lsdException w:name="Placeholder Text" w:semiHidden="1"/>
     <w:lsdException w:name="No Spacing" w:uiPriority="1" w:qFormat="1"/>
     <w:lsdException w:name="Light Shading" w:uiPriority="60"/>

</xml_diff>